<commit_message>
template update to number chapters
Numbered sections
</commit_message>
<xml_diff>
--- a/analysis/templates/template.docx
+++ b/analysis/templates/template.docx
@@ -51,6 +51,8 @@
       <w:r>
         <w:t>Heading 1</w:t>
       </w:r>
+      <w:bookmarkStart w:id="1" w:name="_GoBack"/>
+      <w:bookmarkEnd w:id="1"/>
     </w:p>
     <w:p>
       <w:pPr>
@@ -114,15 +116,7 @@
         <w:rPr>
           <w:rStyle w:val="VerbatimChar"/>
         </w:rPr>
-        <w:t>##  1st Qu.:12.0   1</w:t>
-      </w:r>
-      <w:bookmarkStart w:id="1" w:name="_GoBack"/>
-      <w:bookmarkEnd w:id="1"/>
-      <w:r>
-        <w:rPr>
-          <w:rStyle w:val="VerbatimChar"/>
-        </w:rPr>
-        <w:t xml:space="preserve">st Qu.: 26.00  </w:t>
+        <w:t xml:space="preserve">##  1st Qu.:12.0   1st Qu.: 26.00  </w:t>
       </w:r>
       <w:r>
         <w:br/>
@@ -518,11 +512,109 @@
       <w:lvlJc w:val="left"/>
     </w:lvl>
   </w:abstractNum>
+  <w:abstractNum w:abstractNumId="2" w15:restartNumberingAfterBreak="0">
+    <w:nsid w:val="692506F7"/>
+    <w:multiLevelType w:val="multilevel"/>
+    <w:tmpl w:val="8EDAE45E"/>
+    <w:lvl w:ilvl="0">
+      <w:start w:val="1"/>
+      <w:numFmt w:val="decimal"/>
+      <w:pStyle w:val="berschrift1"/>
+      <w:lvlText w:val="%1"/>
+      <w:lvlJc w:val="left"/>
+      <w:pPr>
+        <w:ind w:left="432" w:hanging="432"/>
+      </w:pPr>
+    </w:lvl>
+    <w:lvl w:ilvl="1">
+      <w:start w:val="1"/>
+      <w:numFmt w:val="decimal"/>
+      <w:pStyle w:val="berschrift2"/>
+      <w:lvlText w:val="%1.%2"/>
+      <w:lvlJc w:val="left"/>
+      <w:pPr>
+        <w:ind w:left="576" w:hanging="576"/>
+      </w:pPr>
+    </w:lvl>
+    <w:lvl w:ilvl="2">
+      <w:start w:val="1"/>
+      <w:numFmt w:val="decimal"/>
+      <w:pStyle w:val="berschrift3"/>
+      <w:lvlText w:val="%1.%2.%3"/>
+      <w:lvlJc w:val="left"/>
+      <w:pPr>
+        <w:ind w:left="720" w:hanging="720"/>
+      </w:pPr>
+    </w:lvl>
+    <w:lvl w:ilvl="3">
+      <w:start w:val="1"/>
+      <w:numFmt w:val="decimal"/>
+      <w:pStyle w:val="berschrift4"/>
+      <w:lvlText w:val="%1.%2.%3.%4"/>
+      <w:lvlJc w:val="left"/>
+      <w:pPr>
+        <w:ind w:left="864" w:hanging="864"/>
+      </w:pPr>
+    </w:lvl>
+    <w:lvl w:ilvl="4">
+      <w:start w:val="1"/>
+      <w:numFmt w:val="decimal"/>
+      <w:pStyle w:val="berschrift5"/>
+      <w:lvlText w:val="%1.%2.%3.%4.%5"/>
+      <w:lvlJc w:val="left"/>
+      <w:pPr>
+        <w:ind w:left="1008" w:hanging="1008"/>
+      </w:pPr>
+    </w:lvl>
+    <w:lvl w:ilvl="5">
+      <w:start w:val="1"/>
+      <w:numFmt w:val="decimal"/>
+      <w:pStyle w:val="berschrift6"/>
+      <w:lvlText w:val="%1.%2.%3.%4.%5.%6"/>
+      <w:lvlJc w:val="left"/>
+      <w:pPr>
+        <w:ind w:left="1152" w:hanging="1152"/>
+      </w:pPr>
+    </w:lvl>
+    <w:lvl w:ilvl="6">
+      <w:start w:val="1"/>
+      <w:numFmt w:val="decimal"/>
+      <w:pStyle w:val="berschrift7"/>
+      <w:lvlText w:val="%1.%2.%3.%4.%5.%6.%7"/>
+      <w:lvlJc w:val="left"/>
+      <w:pPr>
+        <w:ind w:left="1296" w:hanging="1296"/>
+      </w:pPr>
+    </w:lvl>
+    <w:lvl w:ilvl="7">
+      <w:start w:val="1"/>
+      <w:numFmt w:val="decimal"/>
+      <w:pStyle w:val="berschrift8"/>
+      <w:lvlText w:val="%1.%2.%3.%4.%5.%6.%7.%8"/>
+      <w:lvlJc w:val="left"/>
+      <w:pPr>
+        <w:ind w:left="1440" w:hanging="1440"/>
+      </w:pPr>
+    </w:lvl>
+    <w:lvl w:ilvl="8">
+      <w:start w:val="1"/>
+      <w:numFmt w:val="decimal"/>
+      <w:pStyle w:val="berschrift9"/>
+      <w:lvlText w:val="%1.%2.%3.%4.%5.%6.%7.%8.%9"/>
+      <w:lvlJc w:val="left"/>
+      <w:pPr>
+        <w:ind w:left="1584" w:hanging="1584"/>
+      </w:pPr>
+    </w:lvl>
+  </w:abstractNum>
   <w:num w:numId="1">
     <w:abstractNumId w:val="1"/>
   </w:num>
   <w:num w:numId="2">
     <w:abstractNumId w:val="0"/>
+  </w:num>
+  <w:num w:numId="3">
+    <w:abstractNumId w:val="2"/>
   </w:num>
 </w:numbering>
 </file>
@@ -894,10 +986,13 @@
     <w:next w:val="Textkrper"/>
     <w:uiPriority w:val="9"/>
     <w:qFormat/>
-    <w:rsid w:val="00C61880"/>
+    <w:rsid w:val="002D2595"/>
     <w:pPr>
       <w:keepNext/>
       <w:keepLines/>
+      <w:numPr>
+        <w:numId w:val="3"/>
+      </w:numPr>
       <w:spacing w:before="480" w:after="0"/>
       <w:outlineLvl w:val="0"/>
     </w:pPr>
@@ -919,6 +1014,10 @@
     <w:pPr>
       <w:keepNext/>
       <w:keepLines/>
+      <w:numPr>
+        <w:ilvl w:val="1"/>
+        <w:numId w:val="3"/>
+      </w:numPr>
       <w:spacing w:before="200" w:after="0"/>
       <w:outlineLvl w:val="1"/>
     </w:pPr>
@@ -940,6 +1039,10 @@
     <w:pPr>
       <w:keepNext/>
       <w:keepLines/>
+      <w:numPr>
+        <w:ilvl w:val="2"/>
+        <w:numId w:val="3"/>
+      </w:numPr>
       <w:spacing w:before="200" w:after="0"/>
       <w:outlineLvl w:val="2"/>
     </w:pPr>
@@ -961,6 +1064,10 @@
     <w:pPr>
       <w:keepNext/>
       <w:keepLines/>
+      <w:numPr>
+        <w:ilvl w:val="3"/>
+        <w:numId w:val="3"/>
+      </w:numPr>
       <w:spacing w:before="200" w:after="0"/>
       <w:outlineLvl w:val="3"/>
     </w:pPr>
@@ -979,6 +1086,10 @@
     <w:pPr>
       <w:keepNext/>
       <w:keepLines/>
+      <w:numPr>
+        <w:ilvl w:val="4"/>
+        <w:numId w:val="3"/>
+      </w:numPr>
       <w:spacing w:before="200" w:after="0"/>
       <w:outlineLvl w:val="4"/>
     </w:pPr>
@@ -999,12 +1110,93 @@
     <w:pPr>
       <w:keepNext/>
       <w:keepLines/>
+      <w:numPr>
+        <w:ilvl w:val="5"/>
+        <w:numId w:val="3"/>
+      </w:numPr>
       <w:spacing w:before="200" w:after="0"/>
       <w:outlineLvl w:val="5"/>
     </w:pPr>
     <w:rPr>
       <w:rFonts w:asciiTheme="majorHAnsi" w:eastAsiaTheme="majorEastAsia" w:hAnsiTheme="majorHAnsi" w:cstheme="majorBidi"/>
       <w:color w:val="4F81BD" w:themeColor="accent1"/>
+    </w:rPr>
+  </w:style>
+  <w:style w:type="paragraph" w:styleId="berschrift7">
+    <w:name w:val="heading 7"/>
+    <w:basedOn w:val="Standard"/>
+    <w:next w:val="Standard"/>
+    <w:link w:val="berschrift7Zchn"/>
+    <w:semiHidden/>
+    <w:unhideWhenUsed/>
+    <w:rsid w:val="002D2595"/>
+    <w:pPr>
+      <w:keepNext/>
+      <w:keepLines/>
+      <w:numPr>
+        <w:ilvl w:val="6"/>
+        <w:numId w:val="3"/>
+      </w:numPr>
+      <w:spacing w:before="40" w:after="0"/>
+      <w:outlineLvl w:val="6"/>
+    </w:pPr>
+    <w:rPr>
+      <w:rFonts w:asciiTheme="majorHAnsi" w:eastAsiaTheme="majorEastAsia" w:hAnsiTheme="majorHAnsi" w:cstheme="majorBidi"/>
+      <w:i/>
+      <w:iCs/>
+      <w:color w:val="243F60" w:themeColor="accent1" w:themeShade="7F"/>
+    </w:rPr>
+  </w:style>
+  <w:style w:type="paragraph" w:styleId="berschrift8">
+    <w:name w:val="heading 8"/>
+    <w:basedOn w:val="Standard"/>
+    <w:next w:val="Standard"/>
+    <w:link w:val="berschrift8Zchn"/>
+    <w:semiHidden/>
+    <w:unhideWhenUsed/>
+    <w:rsid w:val="002D2595"/>
+    <w:pPr>
+      <w:keepNext/>
+      <w:keepLines/>
+      <w:numPr>
+        <w:ilvl w:val="7"/>
+        <w:numId w:val="3"/>
+      </w:numPr>
+      <w:spacing w:before="40" w:after="0"/>
+      <w:outlineLvl w:val="7"/>
+    </w:pPr>
+    <w:rPr>
+      <w:rFonts w:asciiTheme="majorHAnsi" w:eastAsiaTheme="majorEastAsia" w:hAnsiTheme="majorHAnsi" w:cstheme="majorBidi"/>
+      <w:color w:val="272727" w:themeColor="text1" w:themeTint="D8"/>
+      <w:sz w:val="21"/>
+      <w:szCs w:val="21"/>
+    </w:rPr>
+  </w:style>
+  <w:style w:type="paragraph" w:styleId="berschrift9">
+    <w:name w:val="heading 9"/>
+    <w:basedOn w:val="Standard"/>
+    <w:next w:val="Standard"/>
+    <w:link w:val="berschrift9Zchn"/>
+    <w:semiHidden/>
+    <w:unhideWhenUsed/>
+    <w:rsid w:val="002D2595"/>
+    <w:pPr>
+      <w:keepNext/>
+      <w:keepLines/>
+      <w:numPr>
+        <w:ilvl w:val="8"/>
+        <w:numId w:val="3"/>
+      </w:numPr>
+      <w:spacing w:before="40" w:after="0"/>
+      <w:outlineLvl w:val="8"/>
+    </w:pPr>
+    <w:rPr>
+      <w:rFonts w:asciiTheme="majorHAnsi" w:eastAsiaTheme="majorEastAsia" w:hAnsiTheme="majorHAnsi" w:cstheme="majorBidi"/>
+      <w:i/>
+      <w:iCs/>
+      <w:color w:val="272727" w:themeColor="text1" w:themeTint="D8"/>
+      <w:sz w:val="21"/>
+      <w:szCs w:val="21"/>
     </w:rPr>
   </w:style>
   <w:style w:type="character" w:default="1" w:styleId="Absatz-Standardschriftart">
@@ -1038,10 +1230,9 @@
     <w:name w:val="Body Text"/>
     <w:basedOn w:val="Standard"/>
     <w:qFormat/>
-    <w:rsid w:val="005C0A1A"/>
+    <w:rsid w:val="00C61880"/>
     <w:pPr>
       <w:spacing w:before="180" w:after="180"/>
-      <w:jc w:val="both"/>
     </w:pPr>
     <w:rPr>
       <w:rFonts w:ascii="Times New Roman" w:hAnsi="Times New Roman"/>
@@ -1066,12 +1257,11 @@
     <w:basedOn w:val="Standard"/>
     <w:next w:val="Textkrper"/>
     <w:qFormat/>
-    <w:rsid w:val="005C0A1A"/>
+    <w:rsid w:val="00C61880"/>
     <w:pPr>
       <w:keepNext/>
       <w:keepLines/>
       <w:spacing w:before="480" w:after="240"/>
-      <w:jc w:val="center"/>
     </w:pPr>
     <w:rPr>
       <w:rFonts w:ascii="Times New Roman" w:eastAsiaTheme="majorEastAsia" w:hAnsi="Times New Roman" w:cstheme="majorBidi"/>
@@ -1087,6 +1277,7 @@
     <w:qFormat/>
     <w:pPr>
       <w:spacing w:before="240"/>
+      <w:jc w:val="center"/>
     </w:pPr>
     <w:rPr>
       <w:sz w:val="30"/>
@@ -1619,6 +1810,47 @@
     <w:name w:val="line number"/>
     <w:basedOn w:val="Absatz-Standardschriftart"/>
     <w:rsid w:val="00B0534C"/>
+  </w:style>
+  <w:style w:type="character" w:customStyle="1" w:styleId="berschrift7Zchn">
+    <w:name w:val="Überschrift 7 Zchn"/>
+    <w:basedOn w:val="Absatz-Standardschriftart"/>
+    <w:link w:val="berschrift7"/>
+    <w:semiHidden/>
+    <w:rsid w:val="002D2595"/>
+    <w:rPr>
+      <w:rFonts w:asciiTheme="majorHAnsi" w:eastAsiaTheme="majorEastAsia" w:hAnsiTheme="majorHAnsi" w:cstheme="majorBidi"/>
+      <w:i/>
+      <w:iCs/>
+      <w:color w:val="243F60" w:themeColor="accent1" w:themeShade="7F"/>
+    </w:rPr>
+  </w:style>
+  <w:style w:type="character" w:customStyle="1" w:styleId="berschrift8Zchn">
+    <w:name w:val="Überschrift 8 Zchn"/>
+    <w:basedOn w:val="Absatz-Standardschriftart"/>
+    <w:link w:val="berschrift8"/>
+    <w:semiHidden/>
+    <w:rsid w:val="002D2595"/>
+    <w:rPr>
+      <w:rFonts w:asciiTheme="majorHAnsi" w:eastAsiaTheme="majorEastAsia" w:hAnsiTheme="majorHAnsi" w:cstheme="majorBidi"/>
+      <w:color w:val="272727" w:themeColor="text1" w:themeTint="D8"/>
+      <w:sz w:val="21"/>
+      <w:szCs w:val="21"/>
+    </w:rPr>
+  </w:style>
+  <w:style w:type="character" w:customStyle="1" w:styleId="berschrift9Zchn">
+    <w:name w:val="Überschrift 9 Zchn"/>
+    <w:basedOn w:val="Absatz-Standardschriftart"/>
+    <w:link w:val="berschrift9"/>
+    <w:semiHidden/>
+    <w:rsid w:val="002D2595"/>
+    <w:rPr>
+      <w:rFonts w:asciiTheme="majorHAnsi" w:eastAsiaTheme="majorEastAsia" w:hAnsiTheme="majorHAnsi" w:cstheme="majorBidi"/>
+      <w:i/>
+      <w:iCs/>
+      <w:color w:val="272727" w:themeColor="text1" w:themeTint="D8"/>
+      <w:sz w:val="21"/>
+      <w:szCs w:val="21"/>
+    </w:rPr>
   </w:style>
 </w:styles>
 </file>

</xml_diff>